<commit_message>
Adding New .DES file modifications to list.
</commit_message>
<xml_diff>
--- a/appendices/hummod_changes/List.docx
+++ b/appendices/hummod_changes/List.docx
@@ -31,6 +31,25 @@
     <w:p>
       <w:r>
         <w:t>Lab</w:t>
+      </w:r>
+      <w:r>
+        <w:t xml:space="preserve"> 28 &amp; 29 – Mitral </w:t>
+      </w:r>
+      <w:proofErr w:type="spellStart"/>
+      <w:r>
+        <w:t>Stenosis</w:t>
+      </w:r>
+      <w:proofErr w:type="spellEnd"/>
+      <w:r>
+        <w:t xml:space="preserve"> and Aortic Regurgitation -- .DES files for Aortic and Mitral </w:t>
+      </w:r>
+      <w:proofErr w:type="spellStart"/>
+      <w:r>
+        <w:t>Stenosis</w:t>
+      </w:r>
+      <w:proofErr w:type="spellEnd"/>
+      <w:r>
+        <w:t xml:space="preserve"> and Regurgitation under Display are changed in order to scale by .01 mm^2 rather than .1 mm^2.</w:t>
       </w:r>
     </w:p>
     <w:sectPr>

</xml_diff>

<commit_message>
Adding DES files changed for exercise tolerance to the master list under appendices
</commit_message>
<xml_diff>
--- a/appendices/hummod_changes/List.docx
+++ b/appendices/hummod_changes/List.docx
@@ -50,6 +50,29 @@
       <w:proofErr w:type="spellEnd"/>
       <w:r>
         <w:t xml:space="preserve"> and Regurgitation under Display are changed in order to scale by .01 mm^2 rather than .1 mm^2.</w:t>
+      </w:r>
+    </w:p>
+    <w:p>
+      <w:proofErr w:type="gramStart"/>
+      <w:r>
+        <w:t>Lab  16</w:t>
+      </w:r>
+      <w:proofErr w:type="gramEnd"/>
+      <w:r>
+        <w:t xml:space="preserve"> – Diabetes Mellitus: The same insulin secretion switch employed in Lab 27 was used to rid the system of insulin in order for this lab to be completed.</w:t>
+      </w:r>
+    </w:p>
+    <w:p>
+      <w:r>
+        <w:t xml:space="preserve">Appendix C – Exercise Tolerance: The Treadmill DES file under Lifestyle in Display was changed to allow a treadmill grade of 20%, up from 15%. However, this change did not allow the lab to be completed properly; the treadmill grades do not affect the subject’s exertions beyond a 10% grade. The default 15% currently available in the unmodified </w:t>
+      </w:r>
+      <w:proofErr w:type="spellStart"/>
+      <w:r>
+        <w:t>HumMod</w:t>
+      </w:r>
+      <w:proofErr w:type="spellEnd"/>
+      <w:r>
+        <w:t xml:space="preserve"> release is not functional.</w:t>
       </w:r>
     </w:p>
     <w:sectPr>

</xml_diff>